<commit_message>
Updated to meet submission requirements, added PDFs of required documents
</commit_message>
<xml_diff>
--- a/NSF-SHF-22-Modeling 11 Collaboration Plan.docx
+++ b/NSF-SHF-22-Modeling 11 Collaboration Plan.docx
@@ -41,7 +41,31 @@
     </w:p>
     <w:p>
       <w:r>
-        <w:t xml:space="preserve">Dr. Alenka Zajic at the Georgia Institute of Technology will act as the co-PI and she has over 15 years of experience in antenna design, wireless communications, </w:t>
+        <w:t xml:space="preserve">Dr. </w:t>
+      </w:r>
+      <w:proofErr w:type="spellStart"/>
+      <w:r>
+        <w:t>Alenka</w:t>
+      </w:r>
+      <w:proofErr w:type="spellEnd"/>
+      <w:r>
+        <w:t xml:space="preserve"> </w:t>
+      </w:r>
+      <w:proofErr w:type="spellStart"/>
+      <w:r>
+        <w:t>Zajic</w:t>
+      </w:r>
+      <w:proofErr w:type="spellEnd"/>
+      <w:r>
+        <w:t xml:space="preserve"> at the Georgia Institute of Technology will act as the co-</w:t>
+      </w:r>
+      <w:proofErr w:type="gramStart"/>
+      <w:r>
+        <w:t>PI</w:t>
+      </w:r>
+      <w:proofErr w:type="gramEnd"/>
+      <w:r>
+        <w:t xml:space="preserve"> and she has over 15 years of experience in antenna design, wireless communications, </w:t>
       </w:r>
       <w:r>
         <w:t xml:space="preserve">and </w:t>
@@ -67,15 +91,59 @@
         <w:t xml:space="preserve"> at the University of Illinois Urbana Champaign will act as the co-PI and he has </w:t>
       </w:r>
       <w:r>
-        <w:rPr>
-          <w:color w:val="FF0000"/>
-        </w:rPr>
-        <w:t>xxx</w:t>
+        <w:t xml:space="preserve">over 10 years of experience in </w:t>
+      </w:r>
+      <w:r>
+        <w:t xml:space="preserve">tools for </w:t>
+      </w:r>
+      <w:r>
+        <w:t xml:space="preserve">RTL- and circuit-level modeling, </w:t>
+      </w:r>
+      <w:r>
+        <w:t xml:space="preserve">as well as </w:t>
+      </w:r>
+      <w:proofErr w:type="spellStart"/>
+      <w:r>
+        <w:t>prot</w:t>
+      </w:r>
+      <w:r>
+        <w:t>o</w:t>
+      </w:r>
+      <w:r>
+        <w:t>toyping</w:t>
+      </w:r>
+      <w:proofErr w:type="spellEnd"/>
+      <w:r>
+        <w:t xml:space="preserve">, </w:t>
+      </w:r>
+      <w:proofErr w:type="gramStart"/>
+      <w:r>
+        <w:t xml:space="preserve">and </w:t>
+      </w:r>
+      <w:r>
+        <w:t xml:space="preserve"> </w:t>
+      </w:r>
+      <w:proofErr w:type="spellStart"/>
+      <w:r>
+        <w:t>tapeout</w:t>
+      </w:r>
+      <w:proofErr w:type="spellEnd"/>
+      <w:proofErr w:type="gramEnd"/>
+      <w:r>
+        <w:t xml:space="preserve"> of processors.</w:t>
       </w:r>
     </w:p>
     <w:p>
       <w:r>
-        <w:t>The PIs plan to hire 3 students that will be working on their individual research tracks but also meet together to work on integration of the project as described in proposed work.</w:t>
+        <w:t xml:space="preserve">The PIs plan to hire 3 students that will be working on their individual research tracks but also </w:t>
+      </w:r>
+      <w:proofErr w:type="gramStart"/>
+      <w:r>
+        <w:t>meet together</w:t>
+      </w:r>
+      <w:proofErr w:type="gramEnd"/>
+      <w:r>
+        <w:t xml:space="preserve"> to work on integration of the project as described in proposed work.</w:t>
       </w:r>
     </w:p>
     <w:p>
@@ -140,10 +208,26 @@
         <w:t xml:space="preserve">, </w:t>
       </w:r>
       <w:r>
-        <w:t xml:space="preserve">PI Zajic will have primary responsibility for Thrust </w:t>
-      </w:r>
-      <w:r>
-        <w:t xml:space="preserve">3, and PIs Prvulovic and Zajic will have primary responsibility for Thrust 4. However, </w:t>
+        <w:t xml:space="preserve">PI </w:t>
+      </w:r>
+      <w:proofErr w:type="spellStart"/>
+      <w:r>
+        <w:t>Zajic</w:t>
+      </w:r>
+      <w:proofErr w:type="spellEnd"/>
+      <w:r>
+        <w:t xml:space="preserve"> will have primary responsibility for Thrust </w:t>
+      </w:r>
+      <w:r>
+        <w:t xml:space="preserve">3, and PIs Prvulovic and </w:t>
+      </w:r>
+      <w:proofErr w:type="spellStart"/>
+      <w:r>
+        <w:t>Zajic</w:t>
+      </w:r>
+      <w:proofErr w:type="spellEnd"/>
+      <w:r>
+        <w:t xml:space="preserve"> will have primary responsibility for Thrust 4. However, </w:t>
       </w:r>
       <w:r>
         <w:t xml:space="preserve">Thrust 1 will need snippets and weights produced by Thrusts 2 and 3, and will provide signals for validation/calibration (Thrust 4), Thrust 2 </w:t>
@@ -223,11 +307,16 @@
         <w:t>email</w:t>
       </w:r>
       <w:r>
-        <w:t xml:space="preserve"> and Z</w:t>
+        <w:t xml:space="preserve"> and </w:t>
+      </w:r>
+      <w:proofErr w:type="gramStart"/>
+      <w:r>
+        <w:t>Z</w:t>
       </w:r>
       <w:r>
         <w:t>oom</w:t>
       </w:r>
+      <w:proofErr w:type="gramEnd"/>
       <w:r>
         <w:t xml:space="preserve"> for communication among participants, </w:t>
       </w:r>
@@ -273,13 +362,21 @@
         <w:t>regular bi-weekly meetings or the entire team (</w:t>
       </w:r>
       <w:r>
-        <w:t xml:space="preserve">three PIs and three PhD students funded through this proposal, and </w:t>
+        <w:t xml:space="preserve">three PIs and three PhD students funded through this proposal, </w:t>
+      </w:r>
+      <w:proofErr w:type="gramStart"/>
+      <w:r>
+        <w:t xml:space="preserve">and </w:t>
       </w:r>
       <w:r>
         <w:t>a</w:t>
       </w:r>
       <w:r>
-        <w:t xml:space="preserve">lso any undergraduate and graduate students who participate in the project through </w:t>
+        <w:t>lso</w:t>
+      </w:r>
+      <w:proofErr w:type="gramEnd"/>
+      <w:r>
+        <w:t xml:space="preserve"> any undergraduate and graduate students who participate in the project through </w:t>
       </w:r>
       <w:r>
         <w:t xml:space="preserve">class projects, term projects, etc.). </w:t>
@@ -288,7 +385,15 @@
         <w:t xml:space="preserve">We also anticipate that </w:t>
       </w:r>
       <w:r>
-        <w:t xml:space="preserve">the two PhD students at Georgia Tech will be co-advised by PIs Prvulovic and Zajic, and we will also </w:t>
+        <w:t xml:space="preserve">the two PhD students at Georgia Tech will be co-advised by PIs Prvulovic and </w:t>
+      </w:r>
+      <w:proofErr w:type="spellStart"/>
+      <w:r>
+        <w:t>Zajic</w:t>
+      </w:r>
+      <w:proofErr w:type="spellEnd"/>
+      <w:r>
+        <w:t xml:space="preserve">, and we will also </w:t>
       </w:r>
       <w:r>
         <w:t xml:space="preserve">pursue </w:t>
@@ -297,10 +402,18 @@
         <w:t xml:space="preserve">co-advisement </w:t>
       </w:r>
       <w:r>
-        <w:t xml:space="preserve">across institutions, as long </w:t>
-      </w:r>
-      <w:r>
-        <w:t>as it is in the best interests of both the students and the project.</w:t>
+        <w:t xml:space="preserve">across institutions, </w:t>
+      </w:r>
+      <w:proofErr w:type="gramStart"/>
+      <w:r>
+        <w:t xml:space="preserve">as long </w:t>
+      </w:r>
+      <w:r>
+        <w:t>as</w:t>
+      </w:r>
+      <w:proofErr w:type="gramEnd"/>
+      <w:r>
+        <w:t xml:space="preserve"> it is in the best interests of both the students and the project.</w:t>
       </w:r>
     </w:p>
     <w:p>
@@ -320,7 +433,15 @@
         <w:t xml:space="preserve">in person to </w:t>
       </w:r>
       <w:r>
-        <w:t xml:space="preserve">discuss the progress and future plans for the project in more detail, and to </w:t>
+        <w:t xml:space="preserve">discuss the progress and </w:t>
+      </w:r>
+      <w:proofErr w:type="gramStart"/>
+      <w:r>
+        <w:t>future plans</w:t>
+      </w:r>
+      <w:proofErr w:type="gramEnd"/>
+      <w:r>
+        <w:t xml:space="preserve"> for the project in more detail, and to </w:t>
       </w:r>
       <w:r>
         <w:t xml:space="preserve">transfer </w:t>
@@ -344,142 +465,9 @@
         <w:t>.</w:t>
       </w:r>
       <w:r>
-        <w:t xml:space="preserve"> Our </w:t>
-      </w:r>
-      <w:r>
-        <w:t xml:space="preserve">budget </w:t>
-      </w:r>
-      <w:r>
-        <w:t xml:space="preserve">includes </w:t>
-      </w:r>
-      <w:r>
-        <w:t>domestic travel for at least one in-person meeting per year</w:t>
-      </w:r>
-      <w:r>
-        <w:t xml:space="preserve"> to support this plan.</w:t>
-      </w:r>
-      <w:r>
-        <w:t xml:space="preserve"> </w:t>
+        <w:t xml:space="preserve"> Our budget includes domestic travel for at least one in-person meeting per year to support this plan.</w:t>
       </w:r>
     </w:p>
-    <w:p>
-      <w:pPr>
-        <w:rPr>
-          <w:color w:val="FF0000"/>
-        </w:rPr>
-      </w:pPr>
-    </w:p>
-    <w:p>
-      <w:pPr>
-        <w:rPr>
-          <w:color w:val="FF0000"/>
-        </w:rPr>
-      </w:pPr>
-    </w:p>
-    <w:p>
-      <w:pPr>
-        <w:rPr>
-          <w:color w:val="FF0000"/>
-        </w:rPr>
-      </w:pPr>
-    </w:p>
-    <w:p>
-      <w:pPr>
-        <w:rPr>
-          <w:color w:val="FF0000"/>
-        </w:rPr>
-      </w:pPr>
-    </w:p>
-    <w:p>
-      <w:pPr>
-        <w:rPr>
-          <w:color w:val="FF0000"/>
-        </w:rPr>
-      </w:pPr>
-      <w:r>
-        <w:rPr>
-          <w:color w:val="FF0000"/>
-        </w:rPr>
-        <w:lastRenderedPageBreak/>
-        <w:t xml:space="preserve">From the </w:t>
-      </w:r>
-      <w:r>
-        <w:rPr>
-          <w:color w:val="FF0000"/>
-        </w:rPr>
-        <w:t>call:</w:t>
-      </w:r>
-    </w:p>
-    <w:p>
-      <w:pPr>
-        <w:rPr>
-          <w:color w:val="FF0000"/>
-        </w:rPr>
-      </w:pPr>
-      <w:r>
-        <w:rPr>
-          <w:color w:val="FF0000"/>
-        </w:rPr>
-        <w:t>Collaboration Plans for Medium projects (if applicable):</w:t>
-      </w:r>
-    </w:p>
-    <w:p>
-      <w:pPr>
-        <w:rPr>
-          <w:color w:val="FF0000"/>
-        </w:rPr>
-      </w:pPr>
-      <w:r>
-        <w:rPr>
-          <w:color w:val="FF0000"/>
-        </w:rPr>
-        <w:t>Note: In collaborative proposals, the lead organization should provide this information for all participants.</w:t>
-      </w:r>
-    </w:p>
-    <w:p>
-      <w:pPr>
-        <w:rPr>
-          <w:color w:val="FF0000"/>
-        </w:rPr>
-      </w:pPr>
-      <w:r>
-        <w:rPr>
-          <w:color w:val="FF0000"/>
-        </w:rPr>
-        <w:t>Since the success of collaborative research efforts are known to depend on thoughtful coordination mechanisms that regularly bring together thevarious participants of the project,</w:t>
-      </w:r>
-    </w:p>
-    <w:p>
-      <w:pPr>
-        <w:rPr>
-          <w:color w:val="FF0000"/>
-        </w:rPr>
-      </w:pPr>
-      <w:r>
-        <w:rPr>
-          <w:color w:val="FF0000"/>
-        </w:rPr>
-        <w:t>all Medium proposals that include more than one investigator must include a Collaboration Plan of up to two pages, even when the investigators are affiliated with the same institution. The length of and degree of detail provided in the Collaboration Plan shouldbe commensurate with the complexity of the proposed project. Where appropriate, the Collaboration Plan might include: 1) the specific roles of theproject participants in all organizations involved; 2) information on how the project will be managed across all the investigators, organizations, and/ordisciplines; 3) identification of the specific coordination mechanisms that will enable cross-investigator, cross-organization, and/or cross-disciplinescientific integration (e.g., yearly conferences, graduate student exchange, project meetings at conferences, video conferences, software repositories,etc.); and 4) specific references to the budget line items that support collaboration and coordination mechanisms.</w:t>
-      </w:r>
-    </w:p>
-    <w:p>
-      <w:pPr>
-        <w:rPr>
-          <w:b/>
-          <w:bCs/>
-          <w:color w:val="FF0000"/>
-        </w:rPr>
-      </w:pPr>
-      <w:r>
-        <w:rPr>
-          <w:b/>
-          <w:bCs/>
-          <w:color w:val="FF0000"/>
-        </w:rPr>
-        <w:t>If a Medium proposal with more than one investigator does not include a Collaboration Plan of up to two pages, that proposal will be returned without review.</w:t>
-      </w:r>
-    </w:p>
-    <w:p/>
     <w:sectPr>
       <w:pgSz w:w="12240" w:h="15840"/>
       <w:pgMar w:top="1440" w:right="1440" w:bottom="1440" w:left="1440" w:header="720" w:footer="720" w:gutter="0"/>
@@ -506,6 +494,13 @@
       </w:r>
     </w:p>
   </w:endnote>
+  <w:endnote w:type="continuationNotice" w:id="1">
+    <w:p>
+      <w:pPr>
+        <w:spacing w:after="0"/>
+      </w:pPr>
+    </w:p>
+  </w:endnote>
 </w:endnotes>
 </file>
 
@@ -523,6 +518,13 @@
       <w:r>
         <w:continuationSeparator/>
       </w:r>
+    </w:p>
+  </w:footnote>
+  <w:footnote w:type="continuationNotice" w:id="1">
+    <w:p>
+      <w:pPr>
+        <w:spacing w:after="0"/>
+      </w:pPr>
     </w:p>
   </w:footnote>
 </w:footnotes>

</xml_diff>

<commit_message>
Rakesh edits to Collaboration PLan
</commit_message>
<xml_diff>
--- a/NSF-SHF-22-Modeling 11 Collaboration Plan.docx
+++ b/NSF-SHF-22-Modeling 11 Collaboration Plan.docx
@@ -41,23 +41,7 @@
     </w:p>
     <w:p>
       <w:r>
-        <w:t xml:space="preserve">Dr. </w:t>
-      </w:r>
-      <w:proofErr w:type="spellStart"/>
-      <w:r>
-        <w:t>Alenka</w:t>
-      </w:r>
-      <w:proofErr w:type="spellEnd"/>
-      <w:r>
-        <w:t xml:space="preserve"> </w:t>
-      </w:r>
-      <w:proofErr w:type="spellStart"/>
-      <w:r>
-        <w:t>Zajic</w:t>
-      </w:r>
-      <w:proofErr w:type="spellEnd"/>
-      <w:r>
-        <w:t xml:space="preserve"> at the Georgia Institute of Technology will act as the co-</w:t>
+        <w:t>Dr. Alenka Zajic at the Georgia Institute of Technology will act as the co-</w:t>
       </w:r>
       <w:proofErr w:type="gramStart"/>
       <w:r>
@@ -94,6 +78,9 @@
         <w:t xml:space="preserve">over 10 years of experience in </w:t>
       </w:r>
       <w:r>
+        <w:t xml:space="preserve">computer architecture, system level design automation, </w:t>
+      </w:r>
+      <w:r>
         <w:t xml:space="preserve">tools for </w:t>
       </w:r>
       <w:r>
@@ -102,7 +89,6 @@
       <w:r>
         <w:t xml:space="preserve">as well as </w:t>
       </w:r>
-      <w:proofErr w:type="spellStart"/>
       <w:r>
         <w:t>prot</w:t>
       </w:r>
@@ -110,25 +96,11 @@
         <w:t>o</w:t>
       </w:r>
       <w:r>
-        <w:t>toyping</w:t>
-      </w:r>
-      <w:proofErr w:type="spellEnd"/>
-      <w:r>
-        <w:t xml:space="preserve">, </w:t>
-      </w:r>
-      <w:proofErr w:type="gramStart"/>
-      <w:r>
-        <w:t xml:space="preserve">and </w:t>
-      </w:r>
-      <w:r>
-        <w:t xml:space="preserve"> </w:t>
-      </w:r>
-      <w:proofErr w:type="spellStart"/>
-      <w:r>
-        <w:t>tapeout</w:t>
-      </w:r>
-      <w:proofErr w:type="spellEnd"/>
-      <w:proofErr w:type="gramEnd"/>
+        <w:t xml:space="preserve">typing, </w:t>
+      </w:r>
+      <w:r>
+        <w:t>and tapeout</w:t>
+      </w:r>
       <w:r>
         <w:t xml:space="preserve"> of processors.</w:t>
       </w:r>
@@ -208,26 +180,10 @@
         <w:t xml:space="preserve">, </w:t>
       </w:r>
       <w:r>
-        <w:t xml:space="preserve">PI </w:t>
-      </w:r>
-      <w:proofErr w:type="spellStart"/>
-      <w:r>
-        <w:t>Zajic</w:t>
-      </w:r>
-      <w:proofErr w:type="spellEnd"/>
-      <w:r>
-        <w:t xml:space="preserve"> will have primary responsibility for Thrust </w:t>
-      </w:r>
-      <w:r>
-        <w:t xml:space="preserve">3, and PIs Prvulovic and </w:t>
-      </w:r>
-      <w:proofErr w:type="spellStart"/>
-      <w:r>
-        <w:t>Zajic</w:t>
-      </w:r>
-      <w:proofErr w:type="spellEnd"/>
-      <w:r>
-        <w:t xml:space="preserve"> will have primary responsibility for Thrust 4. However, </w:t>
+        <w:t xml:space="preserve">PI Zajic will have primary responsibility for Thrust </w:t>
+      </w:r>
+      <w:r>
+        <w:t xml:space="preserve">3, and PIs Prvulovic and Zajic will have primary responsibility for Thrust 4. However, </w:t>
       </w:r>
       <w:r>
         <w:t xml:space="preserve">Thrust 1 will need snippets and weights produced by Thrusts 2 and 3, and will provide signals for validation/calibration (Thrust 4), Thrust 2 </w:t>
@@ -289,7 +245,7 @@
         <w:t xml:space="preserve"> and </w:t>
       </w:r>
       <w:r>
-        <w:t xml:space="preserve">to keep the each thrust compatible </w:t>
+        <w:t xml:space="preserve">to keep each thrust compatible </w:t>
       </w:r>
       <w:r>
         <w:t xml:space="preserve">(and even synergistic) </w:t>
@@ -385,15 +341,7 @@
         <w:t xml:space="preserve">We also anticipate that </w:t>
       </w:r>
       <w:r>
-        <w:t xml:space="preserve">the two PhD students at Georgia Tech will be co-advised by PIs Prvulovic and </w:t>
-      </w:r>
-      <w:proofErr w:type="spellStart"/>
-      <w:r>
-        <w:t>Zajic</w:t>
-      </w:r>
-      <w:proofErr w:type="spellEnd"/>
-      <w:r>
-        <w:t xml:space="preserve">, and we will also </w:t>
+        <w:t xml:space="preserve">the two PhD students at Georgia Tech will be co-advised by PIs Prvulovic and Zajic, and we will also </w:t>
       </w:r>
       <w:r>
         <w:t xml:space="preserve">pursue </w:t>
@@ -1769,6 +1717,19 @@
       <w:shd w:val="clear" w:color="auto" w:fill="E1DFDD"/>
     </w:rPr>
   </w:style>
+  <w:style w:type="paragraph" w:styleId="Revision">
+    <w:name w:val="Revision"/>
+    <w:hidden/>
+    <w:uiPriority w:val="99"/>
+    <w:semiHidden/>
+    <w:rsid w:val="00BA2008"/>
+    <w:rPr>
+      <w:rFonts w:ascii="Times New Roman" w:hAnsi="Times New Roman"/>
+      <w:sz w:val="22"/>
+      <w:szCs w:val="22"/>
+      <w:lang w:eastAsia="ko-KR"/>
+    </w:rPr>
+  </w:style>
 </w:styles>
 </file>
 

</xml_diff>